<commit_message>
Update attribution disclaimer document
</commit_message>
<xml_diff>
--- a/201002_Attribution_Disclaimer_V5.docx
+++ b/201002_Attribution_Disclaimer_V5.docx
@@ -473,7 +473,23 @@
           <w:sz w:val="22"/>
           <w:szCs w:val="22"/>
         </w:rPr>
-        <w:t xml:space="preserve">This product also includes an API developed by Learning Health Solutions. </w:t>
+        <w:t xml:space="preserve">This product also includes an API developed by </w:t>
+      </w:r>
+      <w:r>
+        <w:rPr>
+          <w:rFonts w:ascii="Calibri" w:hAnsi="Calibri" w:cs="Calibri"/>
+          <w:sz w:val="22"/>
+          <w:szCs w:val="22"/>
+        </w:rPr>
+        <w:t>LIFETIME SOFTWARE SOLUTIONS</w:t>
+      </w:r>
+      <w:r>
+        <w:rPr>
+          <w:rFonts w:ascii="Calibri" w:hAnsi="Calibri" w:cs="Calibri"/>
+          <w:sz w:val="22"/>
+          <w:szCs w:val="22"/>
+        </w:rPr>
+        <w:t>.</w:t>
       </w:r>
     </w:p>
     <w:p>
@@ -1467,6 +1483,7 @@
   <w:style w:type="character" w:default="1" w:styleId="DefaultParagraphFont">
     <w:name w:val="Default Paragraph Font"/>
     <w:uiPriority w:val="1"/>
+    <w:semiHidden/>
     <w:unhideWhenUsed/>
   </w:style>
   <w:style w:type="table" w:default="1" w:styleId="TableNormal">
@@ -1916,21 +1933,6 @@
 </file>
 
 <file path=customXml/item1.xml><?xml version="1.0" encoding="utf-8"?>
-<p:properties xmlns:p="http://schemas.microsoft.com/office/2006/metadata/properties" xmlns:xsi="http://www.w3.org/2001/XMLSchema-instance" xmlns:pc="http://schemas.microsoft.com/office/infopath/2007/PartnerControls">
-  <documentManagement/>
-</p:properties>
-</file>
-
-<file path=customXml/item2.xml><?xml version="1.0" encoding="utf-8"?>
-<?mso-contentType ?>
-<FormTemplates xmlns="http://schemas.microsoft.com/sharepoint/v3/contenttype/forms">
-  <Display>DocumentLibraryForm</Display>
-  <Edit>DocumentLibraryForm</Edit>
-  <New>DocumentLibraryForm</New>
-</FormTemplates>
-</file>
-
-<file path=customXml/item3.xml><?xml version="1.0" encoding="utf-8"?>
 <ct:contentTypeSchema xmlns:ct="http://schemas.microsoft.com/office/2006/metadata/contentType" xmlns:ma="http://schemas.microsoft.com/office/2006/metadata/properties/metaAttributes" ct:_="" ma:_="" ma:contentTypeName="Document" ma:contentTypeID="0x0101005680293B847B894989892D174729E62A" ma:contentTypeVersion="10" ma:contentTypeDescription="Create a new document." ma:contentTypeScope="" ma:versionID="a71415e1251997dced7adbe8b43e1ccc">
   <xsd:schema xmlns:xsd="http://www.w3.org/2001/XMLSchema" xmlns:xs="http://www.w3.org/2001/XMLSchema" xmlns:p="http://schemas.microsoft.com/office/2006/metadata/properties" xmlns:ns3="2a46edd2-a00f-4e4f-8bf5-56bbc6af714a" targetNamespace="http://schemas.microsoft.com/office/2006/metadata/properties" ma:root="true" ma:fieldsID="15d8afecbc9e4febd26ef5566095c9a5" ns3:_="">
     <xsd:import namespace="2a46edd2-a00f-4e4f-8bf5-56bbc6af714a"/>
@@ -2114,24 +2116,22 @@
 </ct:contentTypeSchema>
 </file>
 
-<file path=customXml/itemProps1.xml><?xml version="1.0" encoding="utf-8"?>
-<ds:datastoreItem xmlns:ds="http://schemas.openxmlformats.org/officeDocument/2006/customXml" ds:itemID="{8A2910B8-2733-4A8D-83C0-D1F151DBB828}">
-  <ds:schemaRefs>
-    <ds:schemaRef ds:uri="http://schemas.microsoft.com/office/2006/metadata/properties"/>
-    <ds:schemaRef ds:uri="http://schemas.microsoft.com/office/infopath/2007/PartnerControls"/>
-  </ds:schemaRefs>
-</ds:datastoreItem>
+<file path=customXml/item2.xml><?xml version="1.0" encoding="utf-8"?>
+<?mso-contentType ?>
+<FormTemplates xmlns="http://schemas.microsoft.com/sharepoint/v3/contenttype/forms">
+  <Display>DocumentLibraryForm</Display>
+  <Edit>DocumentLibraryForm</Edit>
+  <New>DocumentLibraryForm</New>
+</FormTemplates>
 </file>
 
-<file path=customXml/itemProps2.xml><?xml version="1.0" encoding="utf-8"?>
-<ds:datastoreItem xmlns:ds="http://schemas.openxmlformats.org/officeDocument/2006/customXml" ds:itemID="{161C05FF-6B03-44C5-B22E-AC285427B356}">
-  <ds:schemaRefs>
-    <ds:schemaRef ds:uri="http://schemas.microsoft.com/sharepoint/v3/contenttype/forms"/>
-  </ds:schemaRefs>
-</ds:datastoreItem>
+<file path=customXml/item3.xml><?xml version="1.0" encoding="utf-8"?>
+<p:properties xmlns:p="http://schemas.microsoft.com/office/2006/metadata/properties" xmlns:xsi="http://www.w3.org/2001/XMLSchema-instance" xmlns:pc="http://schemas.microsoft.com/office/infopath/2007/PartnerControls">
+  <documentManagement/>
+</p:properties>
 </file>
 
-<file path=customXml/itemProps3.xml><?xml version="1.0" encoding="utf-8"?>
+<file path=customXml/itemProps1.xml><?xml version="1.0" encoding="utf-8"?>
 <ds:datastoreItem xmlns:ds="http://schemas.openxmlformats.org/officeDocument/2006/customXml" ds:itemID="{489685CD-2142-4885-A46E-5B030AB5F985}">
   <ds:schemaRefs>
     <ds:schemaRef ds:uri="http://schemas.microsoft.com/office/2006/metadata/contentType"/>
@@ -2147,4 +2147,21 @@
     <ds:schemaRef ds:uri="http://schemas.microsoft.com/internal/obd"/>
   </ds:schemaRefs>
 </ds:datastoreItem>
+</file>
+
+<file path=customXml/itemProps2.xml><?xml version="1.0" encoding="utf-8"?>
+<ds:datastoreItem xmlns:ds="http://schemas.openxmlformats.org/officeDocument/2006/customXml" ds:itemID="{161C05FF-6B03-44C5-B22E-AC285427B356}">
+  <ds:schemaRefs>
+    <ds:schemaRef ds:uri="http://schemas.microsoft.com/sharepoint/v3/contenttype/forms"/>
+  </ds:schemaRefs>
+</ds:datastoreItem>
+</file>
+
+<file path=customXml/itemProps3.xml><?xml version="1.0" encoding="utf-8"?>
+<ds:datastoreItem xmlns:ds="http://schemas.openxmlformats.org/officeDocument/2006/customXml" ds:itemID="{8A2910B8-2733-4A8D-83C0-D1F151DBB828}">
+  <ds:schemaRefs>
+    <ds:schemaRef ds:uri="http://schemas.microsoft.com/office/2006/metadata/properties"/>
+    <ds:schemaRef ds:uri="http://schemas.microsoft.com/office/infopath/2007/PartnerControls"/>
+  </ds:schemaRefs>
+</ds:datastoreItem>
 </file>
</xml_diff>